<commit_message>
progres BAB II dan Daftar Pustaka tgl 29/01/20
</commit_message>
<xml_diff>
--- a/Daftar Pustaka.docx
+++ b/Daftar Pustaka.docx
@@ -26,92 +26,195 @@
     <w:p>
       <w:pPr>
         <w:spacing w:line="480" w:lineRule="auto"/>
+        <w:rPr>
+          <w:rFonts w:ascii="Times New Roman" w:hAnsi="Times New Roman" w:cs="Times New Roman"/>
+          <w:sz w:val="24"/>
+          <w:szCs w:val="24"/>
+        </w:rPr>
       </w:pPr>
       <w:hyperlink r:id="rId4" w:history="1">
         <w:r>
           <w:rPr>
             <w:rStyle w:val="Hyperlink"/>
+            <w:rFonts w:ascii="Times New Roman" w:hAnsi="Times New Roman" w:cs="Times New Roman"/>
+            <w:sz w:val="24"/>
+            <w:szCs w:val="24"/>
           </w:rPr>
           <w:t>https://www.pelajaran.co.id/2017/20/pengertian-penjualan-menurut-para-ahli-tujuan-dan-jenis-penjualan.html</w:t>
         </w:r>
       </w:hyperlink>
       <w:r>
+        <w:rPr>
+          <w:rFonts w:ascii="Times New Roman" w:hAnsi="Times New Roman" w:cs="Times New Roman"/>
+          <w:sz w:val="24"/>
+          <w:szCs w:val="24"/>
+        </w:rPr>
         <w:t xml:space="preserve"> (</w:t>
       </w:r>
       <w:proofErr w:type="spellStart"/>
       <w:proofErr w:type="gramStart"/>
       <w:r>
+        <w:rPr>
+          <w:rFonts w:ascii="Times New Roman" w:hAnsi="Times New Roman" w:cs="Times New Roman"/>
+          <w:sz w:val="24"/>
+          <w:szCs w:val="24"/>
+        </w:rPr>
         <w:t>diakses</w:t>
       </w:r>
       <w:proofErr w:type="spellEnd"/>
       <w:r>
+        <w:rPr>
+          <w:rFonts w:ascii="Times New Roman" w:hAnsi="Times New Roman" w:cs="Times New Roman"/>
+          <w:sz w:val="24"/>
+          <w:szCs w:val="24"/>
+        </w:rPr>
         <w:t xml:space="preserve"> :</w:t>
       </w:r>
       <w:proofErr w:type="gramEnd"/>
       <w:r>
-        <w:t xml:space="preserve"> </w:t>
-      </w:r>
-      <w:proofErr w:type="spellStart"/>
-      <w:r>
+        <w:rPr>
+          <w:rFonts w:ascii="Times New Roman" w:hAnsi="Times New Roman" w:cs="Times New Roman"/>
+          <w:sz w:val="24"/>
+          <w:szCs w:val="24"/>
+        </w:rPr>
+        <w:t xml:space="preserve"> </w:t>
+      </w:r>
+      <w:proofErr w:type="spellStart"/>
+      <w:r>
+        <w:rPr>
+          <w:rFonts w:ascii="Times New Roman" w:hAnsi="Times New Roman" w:cs="Times New Roman"/>
+          <w:sz w:val="24"/>
+          <w:szCs w:val="24"/>
+        </w:rPr>
         <w:t>tgl</w:t>
       </w:r>
       <w:proofErr w:type="spellEnd"/>
       <w:r>
+        <w:rPr>
+          <w:rFonts w:ascii="Times New Roman" w:hAnsi="Times New Roman" w:cs="Times New Roman"/>
+          <w:sz w:val="24"/>
+          <w:szCs w:val="24"/>
+        </w:rPr>
         <w:t xml:space="preserve"> 17/01/2020)</w:t>
       </w:r>
     </w:p>
     <w:p>
       <w:pPr>
         <w:spacing w:line="480" w:lineRule="auto"/>
+        <w:rPr>
+          <w:rFonts w:ascii="Times New Roman" w:hAnsi="Times New Roman" w:cs="Times New Roman"/>
+          <w:sz w:val="24"/>
+          <w:szCs w:val="24"/>
+        </w:rPr>
       </w:pPr>
       <w:proofErr w:type="spellStart"/>
       <w:proofErr w:type="gramStart"/>
       <w:r>
+        <w:rPr>
+          <w:rFonts w:ascii="Times New Roman" w:hAnsi="Times New Roman" w:cs="Times New Roman"/>
+          <w:sz w:val="24"/>
+          <w:szCs w:val="24"/>
+        </w:rPr>
         <w:t>basu</w:t>
       </w:r>
       <w:proofErr w:type="spellEnd"/>
       <w:proofErr w:type="gramEnd"/>
       <w:r>
-        <w:t xml:space="preserve"> </w:t>
-      </w:r>
-      <w:proofErr w:type="spellStart"/>
-      <w:r>
+        <w:rPr>
+          <w:rFonts w:ascii="Times New Roman" w:hAnsi="Times New Roman" w:cs="Times New Roman"/>
+          <w:sz w:val="24"/>
+          <w:szCs w:val="24"/>
+        </w:rPr>
+        <w:t xml:space="preserve"> </w:t>
+      </w:r>
+      <w:proofErr w:type="spellStart"/>
+      <w:r>
+        <w:rPr>
+          <w:rFonts w:ascii="Times New Roman" w:hAnsi="Times New Roman" w:cs="Times New Roman"/>
+          <w:sz w:val="24"/>
+          <w:szCs w:val="24"/>
+        </w:rPr>
         <w:t>swastha</w:t>
       </w:r>
       <w:proofErr w:type="spellEnd"/>
       <w:r>
-        <w:t xml:space="preserve"> </w:t>
-      </w:r>
-      <w:proofErr w:type="spellStart"/>
-      <w:r>
+        <w:rPr>
+          <w:rFonts w:ascii="Times New Roman" w:hAnsi="Times New Roman" w:cs="Times New Roman"/>
+          <w:sz w:val="24"/>
+          <w:szCs w:val="24"/>
+        </w:rPr>
+        <w:t xml:space="preserve"> </w:t>
+      </w:r>
+      <w:proofErr w:type="spellStart"/>
+      <w:r>
+        <w:rPr>
+          <w:rFonts w:ascii="Times New Roman" w:hAnsi="Times New Roman" w:cs="Times New Roman"/>
+          <w:sz w:val="24"/>
+          <w:szCs w:val="24"/>
+        </w:rPr>
         <w:t>azas-azas</w:t>
       </w:r>
       <w:proofErr w:type="spellEnd"/>
       <w:r>
+        <w:rPr>
+          <w:rFonts w:ascii="Times New Roman" w:hAnsi="Times New Roman" w:cs="Times New Roman"/>
+          <w:sz w:val="24"/>
+          <w:szCs w:val="24"/>
+        </w:rPr>
         <w:t xml:space="preserve"> marketing cv </w:t>
       </w:r>
       <w:proofErr w:type="spellStart"/>
       <w:r>
+        <w:rPr>
+          <w:rFonts w:ascii="Times New Roman" w:hAnsi="Times New Roman" w:cs="Times New Roman"/>
+          <w:sz w:val="24"/>
+          <w:szCs w:val="24"/>
+        </w:rPr>
         <w:t>rajawali</w:t>
       </w:r>
       <w:proofErr w:type="spellEnd"/>
       <w:r>
+        <w:rPr>
+          <w:rFonts w:ascii="Times New Roman" w:hAnsi="Times New Roman" w:cs="Times New Roman"/>
+          <w:sz w:val="24"/>
+          <w:szCs w:val="24"/>
+        </w:rPr>
         <w:t xml:space="preserve">, 2009 </w:t>
       </w:r>
       <w:proofErr w:type="spellStart"/>
       <w:r>
+        <w:rPr>
+          <w:rFonts w:ascii="Times New Roman" w:hAnsi="Times New Roman" w:cs="Times New Roman"/>
+          <w:sz w:val="24"/>
+          <w:szCs w:val="24"/>
+        </w:rPr>
         <w:t>purworejo</w:t>
       </w:r>
       <w:proofErr w:type="spellEnd"/>
       <w:r>
-        <w:t xml:space="preserve"> </w:t>
-      </w:r>
-      <w:proofErr w:type="spellStart"/>
-      <w:r>
+        <w:rPr>
+          <w:rFonts w:ascii="Times New Roman" w:hAnsi="Times New Roman" w:cs="Times New Roman"/>
+          <w:sz w:val="24"/>
+          <w:szCs w:val="24"/>
+        </w:rPr>
+        <w:t xml:space="preserve"> </w:t>
+      </w:r>
+      <w:proofErr w:type="spellStart"/>
+      <w:r>
+        <w:rPr>
+          <w:rFonts w:ascii="Times New Roman" w:hAnsi="Times New Roman" w:cs="Times New Roman"/>
+          <w:sz w:val="24"/>
+          <w:szCs w:val="24"/>
+        </w:rPr>
         <w:t>penerbit</w:t>
       </w:r>
       <w:proofErr w:type="spellEnd"/>
       <w:r>
+        <w:rPr>
+          <w:rFonts w:ascii="Times New Roman" w:hAnsi="Times New Roman" w:cs="Times New Roman"/>
+          <w:sz w:val="24"/>
+          <w:szCs w:val="24"/>
+        </w:rPr>
         <w:t xml:space="preserve"> liberty</w:t>
       </w:r>
     </w:p>
@@ -120,52 +223,93 @@
         <w:spacing w:line="480" w:lineRule="auto"/>
         <w:rPr>
           <w:rFonts w:ascii="Times New Roman" w:hAnsi="Times New Roman" w:cs="Times New Roman"/>
-          <w:b/>
-          <w:sz w:val="24"/>
-          <w:szCs w:val="24"/>
+          <w:color w:val="333333"/>
+          <w:sz w:val="24"/>
+          <w:szCs w:val="24"/>
+          <w:shd w:val="clear" w:color="auto" w:fill="FFFFFF"/>
         </w:rPr>
       </w:pPr>
       <w:proofErr w:type="spellStart"/>
       <w:proofErr w:type="gramStart"/>
       <w:r>
+        <w:rPr>
+          <w:rFonts w:ascii="Times New Roman" w:hAnsi="Times New Roman" w:cs="Times New Roman"/>
+          <w:sz w:val="24"/>
+          <w:szCs w:val="24"/>
+        </w:rPr>
         <w:t>drs</w:t>
       </w:r>
       <w:proofErr w:type="spellEnd"/>
       <w:proofErr w:type="gramEnd"/>
       <w:r>
-        <w:t xml:space="preserve"> </w:t>
-      </w:r>
-      <w:proofErr w:type="spellStart"/>
-      <w:r>
+        <w:rPr>
+          <w:rFonts w:ascii="Times New Roman" w:hAnsi="Times New Roman" w:cs="Times New Roman"/>
+          <w:sz w:val="24"/>
+          <w:szCs w:val="24"/>
+        </w:rPr>
+        <w:t xml:space="preserve"> </w:t>
+      </w:r>
+      <w:proofErr w:type="spellStart"/>
+      <w:r>
+        <w:rPr>
+          <w:rFonts w:ascii="Times New Roman" w:hAnsi="Times New Roman" w:cs="Times New Roman"/>
+          <w:sz w:val="24"/>
+          <w:szCs w:val="24"/>
+        </w:rPr>
         <w:t>moekijat</w:t>
       </w:r>
       <w:proofErr w:type="spellEnd"/>
       <w:r>
-        <w:t xml:space="preserve"> </w:t>
-      </w:r>
-      <w:proofErr w:type="spellStart"/>
-      <w:r>
+        <w:rPr>
+          <w:rFonts w:ascii="Times New Roman" w:hAnsi="Times New Roman" w:cs="Times New Roman"/>
+          <w:sz w:val="24"/>
+          <w:szCs w:val="24"/>
+        </w:rPr>
+        <w:t xml:space="preserve"> </w:t>
+      </w:r>
+      <w:proofErr w:type="spellStart"/>
+      <w:r>
+        <w:rPr>
+          <w:rFonts w:ascii="Times New Roman" w:hAnsi="Times New Roman" w:cs="Times New Roman"/>
+          <w:sz w:val="24"/>
+          <w:szCs w:val="24"/>
+        </w:rPr>
         <w:t>kamus</w:t>
       </w:r>
       <w:proofErr w:type="spellEnd"/>
       <w:r>
-        <w:t xml:space="preserve"> </w:t>
-      </w:r>
-      <w:proofErr w:type="spellStart"/>
-      <w:r>
+        <w:rPr>
+          <w:rFonts w:ascii="Times New Roman" w:hAnsi="Times New Roman" w:cs="Times New Roman"/>
+          <w:sz w:val="24"/>
+          <w:szCs w:val="24"/>
+        </w:rPr>
+        <w:t xml:space="preserve"> </w:t>
+      </w:r>
+      <w:proofErr w:type="spellStart"/>
+      <w:r>
+        <w:rPr>
+          <w:rFonts w:ascii="Times New Roman" w:hAnsi="Times New Roman" w:cs="Times New Roman"/>
+          <w:sz w:val="24"/>
+          <w:szCs w:val="24"/>
+        </w:rPr>
         <w:t>manajemen</w:t>
       </w:r>
       <w:proofErr w:type="spellEnd"/>
       <w:r>
-        <w:t xml:space="preserve"> </w:t>
-      </w:r>
-      <w:proofErr w:type="spellStart"/>
-      <w:r>
-        <w:rPr>
-          <w:rFonts w:ascii="Helvetica" w:hAnsi="Helvetica"/>
+        <w:rPr>
+          <w:rFonts w:ascii="Times New Roman" w:hAnsi="Times New Roman" w:cs="Times New Roman"/>
+          <w:sz w:val="24"/>
+          <w:szCs w:val="24"/>
+        </w:rPr>
+        <w:t xml:space="preserve"> </w:t>
+      </w:r>
+      <w:proofErr w:type="spellStart"/>
+      <w:r>
+        <w:rPr>
+          <w:rFonts w:ascii="Times New Roman" w:hAnsi="Times New Roman" w:cs="Times New Roman"/>
           <w:color w:val="333333"/>
-          <w:sz w:val="21"/>
-          <w:szCs w:val="21"/>
+          <w:sz w:val="24"/>
+          <w:szCs w:val="24"/>
           <w:shd w:val="clear" w:color="auto" w:fill="FFFFFF"/>
         </w:rPr>
         <w:t>Penerbit</w:t>
@@ -173,10 +317,10 @@
       <w:proofErr w:type="spellEnd"/>
       <w:r>
         <w:rPr>
-          <w:rFonts w:ascii="Helvetica" w:hAnsi="Helvetica"/>
+          <w:rFonts w:ascii="Times New Roman" w:hAnsi="Times New Roman" w:cs="Times New Roman"/>
           <w:color w:val="333333"/>
-          <w:sz w:val="21"/>
-          <w:szCs w:val="21"/>
+          <w:sz w:val="24"/>
+          <w:szCs w:val="24"/>
           <w:shd w:val="clear" w:color="auto" w:fill="FFFFFF"/>
         </w:rPr>
         <w:t xml:space="preserve"> </w:t>
@@ -184,10 +328,10 @@
       <w:proofErr w:type="spellStart"/>
       <w:r>
         <w:rPr>
-          <w:rFonts w:ascii="Helvetica" w:hAnsi="Helvetica"/>
+          <w:rFonts w:ascii="Times New Roman" w:hAnsi="Times New Roman" w:cs="Times New Roman"/>
           <w:color w:val="333333"/>
-          <w:sz w:val="21"/>
-          <w:szCs w:val="21"/>
+          <w:sz w:val="24"/>
+          <w:szCs w:val="24"/>
           <w:shd w:val="clear" w:color="auto" w:fill="FFFFFF"/>
         </w:rPr>
         <w:t>Mandar</w:t>
@@ -195,10 +339,10 @@
       <w:proofErr w:type="spellEnd"/>
       <w:r>
         <w:rPr>
-          <w:rFonts w:ascii="Helvetica" w:hAnsi="Helvetica"/>
+          <w:rFonts w:ascii="Times New Roman" w:hAnsi="Times New Roman" w:cs="Times New Roman"/>
           <w:color w:val="333333"/>
-          <w:sz w:val="21"/>
-          <w:szCs w:val="21"/>
+          <w:sz w:val="24"/>
+          <w:szCs w:val="24"/>
           <w:shd w:val="clear" w:color="auto" w:fill="FFFFFF"/>
         </w:rPr>
         <w:t xml:space="preserve"> </w:t>
@@ -206,10 +350,10 @@
       <w:proofErr w:type="spellStart"/>
       <w:r>
         <w:rPr>
-          <w:rFonts w:ascii="Helvetica" w:hAnsi="Helvetica"/>
+          <w:rFonts w:ascii="Times New Roman" w:hAnsi="Times New Roman" w:cs="Times New Roman"/>
           <w:color w:val="333333"/>
-          <w:sz w:val="21"/>
-          <w:szCs w:val="21"/>
+          <w:sz w:val="24"/>
+          <w:szCs w:val="24"/>
           <w:shd w:val="clear" w:color="auto" w:fill="FFFFFF"/>
         </w:rPr>
         <w:t>Majau</w:t>
@@ -217,82 +361,508 @@
       <w:proofErr w:type="spellEnd"/>
       <w:r>
         <w:rPr>
-          <w:rFonts w:ascii="Helvetica" w:hAnsi="Helvetica"/>
+          <w:rFonts w:ascii="Times New Roman" w:hAnsi="Times New Roman" w:cs="Times New Roman"/>
           <w:color w:val="333333"/>
-          <w:sz w:val="21"/>
-          <w:szCs w:val="21"/>
+          <w:sz w:val="24"/>
+          <w:szCs w:val="24"/>
           <w:shd w:val="clear" w:color="auto" w:fill="FFFFFF"/>
         </w:rPr>
-        <w:t xml:space="preserve"> 1990</w:t>
-      </w:r>
-      <w:r>
-        <w:rPr>
-          <w:rFonts w:ascii="Helvetica" w:hAnsi="Helvetica"/>
+        <w:t xml:space="preserve"> 1990 </w:t>
+      </w:r>
+      <w:proofErr w:type="spellStart"/>
+      <w:r>
+        <w:rPr>
+          <w:rFonts w:ascii="Times New Roman" w:hAnsi="Times New Roman" w:cs="Times New Roman"/>
           <w:color w:val="333333"/>
-          <w:sz w:val="21"/>
-          <w:szCs w:val="21"/>
+          <w:sz w:val="24"/>
+          <w:szCs w:val="24"/>
           <w:shd w:val="clear" w:color="auto" w:fill="FFFFFF"/>
         </w:rPr>
-        <w:t xml:space="preserve"> </w:t>
-      </w:r>
-      <w:proofErr w:type="spellStart"/>
-      <w:r>
-        <w:rPr>
-          <w:rFonts w:ascii="Helvetica" w:hAnsi="Helvetica"/>
+        <w:t>tempat</w:t>
+      </w:r>
+      <w:proofErr w:type="spellEnd"/>
+      <w:r>
+        <w:rPr>
+          <w:rFonts w:ascii="Times New Roman" w:hAnsi="Times New Roman" w:cs="Times New Roman"/>
           <w:color w:val="333333"/>
-          <w:sz w:val="21"/>
-          <w:szCs w:val="21"/>
+          <w:sz w:val="24"/>
+          <w:szCs w:val="24"/>
           <w:shd w:val="clear" w:color="auto" w:fill="FFFFFF"/>
         </w:rPr>
-        <w:t>tempat</w:t>
-      </w:r>
-      <w:proofErr w:type="spellEnd"/>
-      <w:r>
-        <w:rPr>
-          <w:rFonts w:ascii="Helvetica" w:hAnsi="Helvetica"/>
+        <w:t xml:space="preserve"> </w:t>
+      </w:r>
+      <w:proofErr w:type="spellStart"/>
+      <w:r>
+        <w:rPr>
+          <w:rFonts w:ascii="Times New Roman" w:hAnsi="Times New Roman" w:cs="Times New Roman"/>
           <w:color w:val="333333"/>
-          <w:sz w:val="21"/>
-          <w:szCs w:val="21"/>
+          <w:sz w:val="24"/>
+          <w:szCs w:val="24"/>
           <w:shd w:val="clear" w:color="auto" w:fill="FFFFFF"/>
         </w:rPr>
-        <w:t xml:space="preserve"> </w:t>
-      </w:r>
-      <w:proofErr w:type="spellStart"/>
-      <w:r>
-        <w:rPr>
-          <w:rFonts w:ascii="Helvetica" w:hAnsi="Helvetica"/>
+        <w:t>tterbit</w:t>
+      </w:r>
+      <w:proofErr w:type="spellEnd"/>
+      <w:r>
+        <w:rPr>
+          <w:rFonts w:ascii="Times New Roman" w:hAnsi="Times New Roman" w:cs="Times New Roman"/>
           <w:color w:val="333333"/>
-          <w:sz w:val="21"/>
-          <w:szCs w:val="21"/>
+          <w:sz w:val="24"/>
+          <w:szCs w:val="24"/>
           <w:shd w:val="clear" w:color="auto" w:fill="FFFFFF"/>
         </w:rPr>
-        <w:t>tterbit</w:t>
-      </w:r>
-      <w:proofErr w:type="spellEnd"/>
-      <w:r>
-        <w:rPr>
-          <w:rFonts w:ascii="Helvetica" w:hAnsi="Helvetica"/>
+        <w:t xml:space="preserve"> </w:t>
+      </w:r>
+      <w:proofErr w:type="spellStart"/>
+      <w:r>
+        <w:rPr>
+          <w:rFonts w:ascii="Times New Roman" w:hAnsi="Times New Roman" w:cs="Times New Roman"/>
           <w:color w:val="333333"/>
-          <w:sz w:val="21"/>
-          <w:szCs w:val="21"/>
+          <w:sz w:val="24"/>
+          <w:szCs w:val="24"/>
           <w:shd w:val="clear" w:color="auto" w:fill="FFFFFF"/>
         </w:rPr>
-        <w:t xml:space="preserve"> </w:t>
-      </w:r>
-      <w:proofErr w:type="spellStart"/>
-      <w:r>
-        <w:rPr>
-          <w:rFonts w:ascii="Helvetica" w:hAnsi="Helvetica"/>
-          <w:color w:val="333333"/>
-          <w:sz w:val="21"/>
-          <w:szCs w:val="21"/>
-          <w:shd w:val="clear" w:color="auto" w:fill="FFFFFF"/>
-        </w:rPr>
         <w:t>bandung</w:t>
+      </w:r>
+      <w:proofErr w:type="spellEnd"/>
+    </w:p>
+    <w:p>
+      <w:pPr>
+        <w:spacing w:line="480" w:lineRule="auto"/>
+        <w:rPr>
+          <w:rFonts w:ascii="Times New Roman" w:hAnsi="Times New Roman" w:cs="Times New Roman"/>
+          <w:sz w:val="24"/>
+          <w:szCs w:val="24"/>
+        </w:rPr>
+      </w:pPr>
+      <w:r>
+        <w:rPr>
+          <w:rFonts w:ascii="Times New Roman" w:hAnsi="Times New Roman" w:cs="Times New Roman"/>
+          <w:sz w:val="24"/>
+          <w:szCs w:val="24"/>
+        </w:rPr>
+        <w:t xml:space="preserve">Samuel, David, </w:t>
+      </w:r>
+      <w:proofErr w:type="spellStart"/>
+      <w:r>
+        <w:rPr>
+          <w:rFonts w:ascii="Times New Roman" w:hAnsi="Times New Roman" w:cs="Times New Roman"/>
+          <w:sz w:val="24"/>
+          <w:szCs w:val="24"/>
+        </w:rPr>
+        <w:t>Penerapan</w:t>
+      </w:r>
+      <w:proofErr w:type="spellEnd"/>
+      <w:r>
+        <w:rPr>
+          <w:rFonts w:ascii="Times New Roman" w:hAnsi="Times New Roman" w:cs="Times New Roman"/>
+          <w:sz w:val="24"/>
+          <w:szCs w:val="24"/>
+        </w:rPr>
+        <w:t xml:space="preserve"> </w:t>
+      </w:r>
+      <w:proofErr w:type="spellStart"/>
+      <w:r>
+        <w:rPr>
+          <w:rFonts w:ascii="Times New Roman" w:hAnsi="Times New Roman" w:cs="Times New Roman"/>
+          <w:sz w:val="24"/>
+          <w:szCs w:val="24"/>
+        </w:rPr>
+        <w:t>Struktur</w:t>
+      </w:r>
+      <w:proofErr w:type="spellEnd"/>
+      <w:r>
+        <w:rPr>
+          <w:rFonts w:ascii="Times New Roman" w:hAnsi="Times New Roman" w:cs="Times New Roman"/>
+          <w:sz w:val="24"/>
+          <w:szCs w:val="24"/>
+        </w:rPr>
+        <w:t xml:space="preserve"> FP-Tree </w:t>
+      </w:r>
+      <w:proofErr w:type="spellStart"/>
+      <w:r>
+        <w:rPr>
+          <w:rFonts w:ascii="Times New Roman" w:hAnsi="Times New Roman" w:cs="Times New Roman"/>
+          <w:sz w:val="24"/>
+          <w:szCs w:val="24"/>
+        </w:rPr>
+        <w:t>dan</w:t>
+      </w:r>
+      <w:proofErr w:type="spellEnd"/>
+      <w:r>
+        <w:rPr>
+          <w:rFonts w:ascii="Times New Roman" w:hAnsi="Times New Roman" w:cs="Times New Roman"/>
+          <w:sz w:val="24"/>
+          <w:szCs w:val="24"/>
+        </w:rPr>
+        <w:t xml:space="preserve"> </w:t>
+      </w:r>
+      <w:proofErr w:type="spellStart"/>
+      <w:r>
+        <w:rPr>
+          <w:rFonts w:ascii="Times New Roman" w:hAnsi="Times New Roman" w:cs="Times New Roman"/>
+          <w:sz w:val="24"/>
+          <w:szCs w:val="24"/>
+        </w:rPr>
+        <w:t>Algoritma</w:t>
+      </w:r>
+      <w:proofErr w:type="spellEnd"/>
+      <w:r>
+        <w:rPr>
+          <w:rFonts w:ascii="Times New Roman" w:hAnsi="Times New Roman" w:cs="Times New Roman"/>
+          <w:sz w:val="24"/>
+          <w:szCs w:val="24"/>
+        </w:rPr>
+        <w:t xml:space="preserve"> FP-Growth </w:t>
+      </w:r>
+      <w:proofErr w:type="spellStart"/>
+      <w:r>
+        <w:rPr>
+          <w:rFonts w:ascii="Times New Roman" w:hAnsi="Times New Roman" w:cs="Times New Roman"/>
+          <w:sz w:val="24"/>
+          <w:szCs w:val="24"/>
+        </w:rPr>
+        <w:t>dalam</w:t>
+      </w:r>
+      <w:proofErr w:type="spellEnd"/>
+    </w:p>
+    <w:p>
+      <w:pPr>
+        <w:spacing w:line="480" w:lineRule="auto"/>
+        <w:rPr>
+          <w:rFonts w:ascii="Times New Roman" w:hAnsi="Times New Roman" w:cs="Times New Roman"/>
+          <w:sz w:val="24"/>
+          <w:szCs w:val="24"/>
+        </w:rPr>
+      </w:pPr>
+      <w:proofErr w:type="spellStart"/>
+      <w:r>
+        <w:rPr>
+          <w:rFonts w:ascii="Times New Roman" w:hAnsi="Times New Roman" w:cs="Times New Roman"/>
+          <w:sz w:val="24"/>
+          <w:szCs w:val="24"/>
+        </w:rPr>
+        <w:t>Optimasi</w:t>
+      </w:r>
+      <w:proofErr w:type="spellEnd"/>
+      <w:r>
+        <w:rPr>
+          <w:rFonts w:ascii="Times New Roman" w:hAnsi="Times New Roman" w:cs="Times New Roman"/>
+          <w:sz w:val="24"/>
+          <w:szCs w:val="24"/>
+        </w:rPr>
+        <w:t xml:space="preserve"> </w:t>
+      </w:r>
+      <w:proofErr w:type="spellStart"/>
+      <w:r>
+        <w:rPr>
+          <w:rFonts w:ascii="Times New Roman" w:hAnsi="Times New Roman" w:cs="Times New Roman"/>
+          <w:sz w:val="24"/>
+          <w:szCs w:val="24"/>
+        </w:rPr>
+        <w:t>Penentuan</w:t>
+      </w:r>
+      <w:proofErr w:type="spellEnd"/>
+      <w:r>
+        <w:rPr>
+          <w:rFonts w:ascii="Times New Roman" w:hAnsi="Times New Roman" w:cs="Times New Roman"/>
+          <w:sz w:val="24"/>
+          <w:szCs w:val="24"/>
+        </w:rPr>
+        <w:t xml:space="preserve"> Frequent </w:t>
+      </w:r>
+      <w:proofErr w:type="spellStart"/>
+      <w:r>
+        <w:rPr>
+          <w:rFonts w:ascii="Times New Roman" w:hAnsi="Times New Roman" w:cs="Times New Roman"/>
+          <w:sz w:val="24"/>
+          <w:szCs w:val="24"/>
+        </w:rPr>
+        <w:t>Itemset</w:t>
+      </w:r>
+      <w:proofErr w:type="spellEnd"/>
+      <w:r>
+        <w:rPr>
+          <w:rFonts w:ascii="Times New Roman" w:hAnsi="Times New Roman" w:cs="Times New Roman"/>
+          <w:sz w:val="24"/>
+          <w:szCs w:val="24"/>
+        </w:rPr>
+        <w:t xml:space="preserve">, </w:t>
+      </w:r>
+      <w:proofErr w:type="spellStart"/>
+      <w:r>
+        <w:rPr>
+          <w:rFonts w:ascii="Times New Roman" w:hAnsi="Times New Roman" w:cs="Times New Roman"/>
+          <w:sz w:val="24"/>
+          <w:szCs w:val="24"/>
+        </w:rPr>
+        <w:t>Jurnal</w:t>
+      </w:r>
+      <w:proofErr w:type="spellEnd"/>
+      <w:r>
+        <w:rPr>
+          <w:rFonts w:ascii="Times New Roman" w:hAnsi="Times New Roman" w:cs="Times New Roman"/>
+          <w:sz w:val="24"/>
+          <w:szCs w:val="24"/>
+        </w:rPr>
+        <w:t xml:space="preserve">, Program </w:t>
+      </w:r>
+      <w:proofErr w:type="spellStart"/>
+      <w:r>
+        <w:rPr>
+          <w:rFonts w:ascii="Times New Roman" w:hAnsi="Times New Roman" w:cs="Times New Roman"/>
+          <w:sz w:val="24"/>
+          <w:szCs w:val="24"/>
+        </w:rPr>
+        <w:t>Studi</w:t>
+      </w:r>
+      <w:proofErr w:type="spellEnd"/>
+      <w:r>
+        <w:rPr>
+          <w:rFonts w:ascii="Times New Roman" w:hAnsi="Times New Roman" w:cs="Times New Roman"/>
+          <w:sz w:val="24"/>
+          <w:szCs w:val="24"/>
+        </w:rPr>
+        <w:t xml:space="preserve"> </w:t>
+      </w:r>
+      <w:proofErr w:type="spellStart"/>
+      <w:r>
+        <w:rPr>
+          <w:rFonts w:ascii="Times New Roman" w:hAnsi="Times New Roman" w:cs="Times New Roman"/>
+          <w:sz w:val="24"/>
+          <w:szCs w:val="24"/>
+        </w:rPr>
+        <w:t>Teknik</w:t>
+      </w:r>
+      <w:proofErr w:type="spellEnd"/>
+      <w:r>
+        <w:rPr>
+          <w:rFonts w:ascii="Times New Roman" w:hAnsi="Times New Roman" w:cs="Times New Roman"/>
+          <w:sz w:val="24"/>
+          <w:szCs w:val="24"/>
+        </w:rPr>
+        <w:t xml:space="preserve"> </w:t>
+      </w:r>
+      <w:proofErr w:type="spellStart"/>
+      <w:r>
+        <w:rPr>
+          <w:rFonts w:ascii="Times New Roman" w:hAnsi="Times New Roman" w:cs="Times New Roman"/>
+          <w:sz w:val="24"/>
+          <w:szCs w:val="24"/>
+        </w:rPr>
+        <w:t>Informatika</w:t>
+      </w:r>
+      <w:proofErr w:type="spellEnd"/>
+      <w:r>
+        <w:rPr>
+          <w:rFonts w:ascii="Times New Roman" w:hAnsi="Times New Roman" w:cs="Times New Roman"/>
+          <w:sz w:val="24"/>
+          <w:szCs w:val="24"/>
+        </w:rPr>
+        <w:t xml:space="preserve">, </w:t>
+      </w:r>
+    </w:p>
+    <w:p>
+      <w:pPr>
+        <w:spacing w:line="480" w:lineRule="auto"/>
+        <w:rPr>
+          <w:rFonts w:ascii="Times New Roman" w:hAnsi="Times New Roman" w:cs="Times New Roman"/>
+          <w:sz w:val="24"/>
+          <w:szCs w:val="24"/>
+        </w:rPr>
+      </w:pPr>
+      <w:proofErr w:type="spellStart"/>
+      <w:r>
+        <w:rPr>
+          <w:rFonts w:ascii="Times New Roman" w:hAnsi="Times New Roman" w:cs="Times New Roman"/>
+          <w:sz w:val="24"/>
+          <w:szCs w:val="24"/>
+        </w:rPr>
+        <w:t>Sekolah</w:t>
+      </w:r>
+      <w:proofErr w:type="spellEnd"/>
+      <w:r>
+        <w:rPr>
+          <w:rFonts w:ascii="Times New Roman" w:hAnsi="Times New Roman" w:cs="Times New Roman"/>
+          <w:sz w:val="24"/>
+          <w:szCs w:val="24"/>
+        </w:rPr>
+        <w:t xml:space="preserve"> </w:t>
+      </w:r>
+      <w:proofErr w:type="spellStart"/>
+      <w:r>
+        <w:rPr>
+          <w:rFonts w:ascii="Times New Roman" w:hAnsi="Times New Roman" w:cs="Times New Roman"/>
+          <w:sz w:val="24"/>
+          <w:szCs w:val="24"/>
+        </w:rPr>
+        <w:t>Teknologi</w:t>
+      </w:r>
+      <w:proofErr w:type="spellEnd"/>
+      <w:r>
+        <w:rPr>
+          <w:rFonts w:ascii="Times New Roman" w:hAnsi="Times New Roman" w:cs="Times New Roman"/>
+          <w:sz w:val="24"/>
+          <w:szCs w:val="24"/>
+        </w:rPr>
+        <w:t xml:space="preserve"> </w:t>
+      </w:r>
+      <w:proofErr w:type="spellStart"/>
+      <w:r>
+        <w:rPr>
+          <w:rFonts w:ascii="Times New Roman" w:hAnsi="Times New Roman" w:cs="Times New Roman"/>
+          <w:sz w:val="24"/>
+          <w:szCs w:val="24"/>
+        </w:rPr>
+        <w:t>Elektro</w:t>
+      </w:r>
+      <w:proofErr w:type="spellEnd"/>
+      <w:r>
+        <w:rPr>
+          <w:rFonts w:ascii="Times New Roman" w:hAnsi="Times New Roman" w:cs="Times New Roman"/>
+          <w:sz w:val="24"/>
+          <w:szCs w:val="24"/>
+        </w:rPr>
+        <w:t xml:space="preserve"> </w:t>
+      </w:r>
+      <w:proofErr w:type="spellStart"/>
+      <w:r>
+        <w:rPr>
+          <w:rFonts w:ascii="Times New Roman" w:hAnsi="Times New Roman" w:cs="Times New Roman"/>
+          <w:sz w:val="24"/>
+          <w:szCs w:val="24"/>
+        </w:rPr>
+        <w:t>dan</w:t>
+      </w:r>
+      <w:proofErr w:type="spellEnd"/>
+      <w:r>
+        <w:rPr>
+          <w:rFonts w:ascii="Times New Roman" w:hAnsi="Times New Roman" w:cs="Times New Roman"/>
+          <w:sz w:val="24"/>
+          <w:szCs w:val="24"/>
+        </w:rPr>
+        <w:t xml:space="preserve"> </w:t>
+      </w:r>
+      <w:proofErr w:type="spellStart"/>
+      <w:r>
+        <w:rPr>
+          <w:rFonts w:ascii="Times New Roman" w:hAnsi="Times New Roman" w:cs="Times New Roman"/>
+          <w:sz w:val="24"/>
+          <w:szCs w:val="24"/>
+        </w:rPr>
+        <w:t>Informatika</w:t>
+      </w:r>
+      <w:proofErr w:type="spellEnd"/>
+      <w:r>
+        <w:rPr>
+          <w:rFonts w:ascii="Times New Roman" w:hAnsi="Times New Roman" w:cs="Times New Roman"/>
+          <w:sz w:val="24"/>
+          <w:szCs w:val="24"/>
+        </w:rPr>
+        <w:t>, ITB, Bandung.</w:t>
+      </w:r>
+    </w:p>
+    <w:p>
+      <w:pPr>
+        <w:spacing w:line="480" w:lineRule="auto"/>
+        <w:rPr>
+          <w:rFonts w:ascii="Times New Roman" w:hAnsi="Times New Roman" w:cs="Times New Roman"/>
+          <w:sz w:val="24"/>
+          <w:szCs w:val="24"/>
+        </w:rPr>
+      </w:pPr>
+      <w:proofErr w:type="spellStart"/>
+      <w:r>
+        <w:rPr>
+          <w:rFonts w:ascii="Times New Roman" w:hAnsi="Times New Roman" w:cs="Times New Roman"/>
+          <w:sz w:val="24"/>
+          <w:szCs w:val="24"/>
+        </w:rPr>
+        <w:t>Kusrini</w:t>
+      </w:r>
+      <w:proofErr w:type="spellEnd"/>
+      <w:r>
+        <w:rPr>
+          <w:rFonts w:ascii="Times New Roman" w:hAnsi="Times New Roman" w:cs="Times New Roman"/>
+          <w:sz w:val="24"/>
+          <w:szCs w:val="24"/>
+        </w:rPr>
+        <w:t xml:space="preserve">, </w:t>
+      </w:r>
+      <w:proofErr w:type="spellStart"/>
+      <w:r>
+        <w:rPr>
+          <w:rFonts w:ascii="Times New Roman" w:hAnsi="Times New Roman" w:cs="Times New Roman"/>
+          <w:sz w:val="24"/>
+          <w:szCs w:val="24"/>
+        </w:rPr>
+        <w:t>Luthfi</w:t>
+      </w:r>
+      <w:proofErr w:type="spellEnd"/>
+      <w:r>
+        <w:rPr>
+          <w:rFonts w:ascii="Times New Roman" w:hAnsi="Times New Roman" w:cs="Times New Roman"/>
+          <w:sz w:val="24"/>
+          <w:szCs w:val="24"/>
+        </w:rPr>
+        <w:t xml:space="preserve">, </w:t>
+      </w:r>
+      <w:proofErr w:type="spellStart"/>
+      <w:r>
+        <w:rPr>
+          <w:rFonts w:ascii="Times New Roman" w:hAnsi="Times New Roman" w:cs="Times New Roman"/>
+          <w:sz w:val="24"/>
+          <w:szCs w:val="24"/>
+        </w:rPr>
+        <w:t>Emha</w:t>
+      </w:r>
+      <w:proofErr w:type="spellEnd"/>
+      <w:r>
+        <w:rPr>
+          <w:rFonts w:ascii="Times New Roman" w:hAnsi="Times New Roman" w:cs="Times New Roman"/>
+          <w:sz w:val="24"/>
+          <w:szCs w:val="24"/>
+        </w:rPr>
+        <w:t xml:space="preserve"> </w:t>
+      </w:r>
+      <w:proofErr w:type="spellStart"/>
+      <w:r>
+        <w:rPr>
+          <w:rFonts w:ascii="Times New Roman" w:hAnsi="Times New Roman" w:cs="Times New Roman"/>
+          <w:sz w:val="24"/>
+          <w:szCs w:val="24"/>
+        </w:rPr>
+        <w:t>Taufiq</w:t>
+      </w:r>
+      <w:proofErr w:type="spellEnd"/>
+      <w:r>
+        <w:rPr>
+          <w:rFonts w:ascii="Times New Roman" w:hAnsi="Times New Roman" w:cs="Times New Roman"/>
+          <w:sz w:val="24"/>
+          <w:szCs w:val="24"/>
+        </w:rPr>
+        <w:t xml:space="preserve">. 2009. </w:t>
+      </w:r>
+      <w:proofErr w:type="spellStart"/>
+      <w:r>
+        <w:rPr>
+          <w:rFonts w:ascii="Times New Roman" w:hAnsi="Times New Roman" w:cs="Times New Roman"/>
+          <w:sz w:val="24"/>
+          <w:szCs w:val="24"/>
+        </w:rPr>
+        <w:t>Algoritma</w:t>
+      </w:r>
+      <w:proofErr w:type="spellEnd"/>
+      <w:r>
+        <w:rPr>
+          <w:rFonts w:ascii="Times New Roman" w:hAnsi="Times New Roman" w:cs="Times New Roman"/>
+          <w:sz w:val="24"/>
+          <w:szCs w:val="24"/>
+        </w:rPr>
+        <w:t xml:space="preserve"> Data Mining, Andi, Yogyakarta.</w:t>
       </w:r>
       <w:bookmarkStart w:id="0" w:name="_GoBack"/>
       <w:bookmarkEnd w:id="0"/>
-      <w:proofErr w:type="spellEnd"/>
     </w:p>
     <w:sectPr>
       <w:pgSz w:w="12240" w:h="15840"/>

</xml_diff>